<commit_message>
this project contain website by html about database system
</commit_message>
<xml_diff>
--- a/Research template (for Student) (2).docx
+++ b/Research template (for Student) (2).docx
@@ -14,6 +14,8 @@
           <w:szCs w:val="32"/>
         </w:rPr>
       </w:pPr>
+      <w:bookmarkStart w:id="0" w:name="_GoBack"/>
+      <w:bookmarkEnd w:id="0"/>
       <w:r>
         <w:rPr>
           <w:noProof/>
@@ -1409,7 +1411,6 @@
     <w:p>
       <w:pPr>
         <w:spacing w:line="360" w:lineRule="auto"/>
-        <w:jc w:val="center"/>
         <w:rPr>
           <w:rFonts w:asciiTheme="majorBidi" w:hAnsiTheme="majorBidi" w:cstheme="majorBidi"/>
           <w:b/>
@@ -1419,6 +1420,7 @@
           <w:szCs w:val="32"/>
         </w:rPr>
       </w:pPr>
+      <w:proofErr w:type="spellStart"/>
       <w:r>
         <w:rPr>
           <w:rFonts w:asciiTheme="majorBidi" w:hAnsiTheme="majorBidi" w:cstheme="majorBidi"/>
@@ -1428,6 +1430,70 @@
           <w:sz w:val="32"/>
           <w:szCs w:val="32"/>
         </w:rPr>
+        <w:t>Github</w:t>
+      </w:r>
+      <w:proofErr w:type="spellEnd"/>
+      <w:r>
+        <w:rPr>
+          <w:rFonts w:asciiTheme="majorBidi" w:hAnsiTheme="majorBidi" w:cstheme="majorBidi"/>
+          <w:b/>
+          <w:bCs/>
+          <w:color w:val="4472C4" w:themeColor="accent1"/>
+          <w:sz w:val="32"/>
+          <w:szCs w:val="32"/>
+        </w:rPr>
+        <w:t xml:space="preserve"> link:</w:t>
+      </w:r>
+      <w:r>
+        <w:t xml:space="preserve"> </w:t>
+      </w:r>
+      <w:hyperlink r:id="rId8" w:history="1">
+        <w:r>
+          <w:rPr>
+            <w:rStyle w:val="Hyperlink"/>
+            <w:rFonts w:asciiTheme="majorBidi" w:hAnsiTheme="majorBidi" w:cstheme="majorBidi"/>
+            <w:sz w:val="28"/>
+            <w:szCs w:val="28"/>
+          </w:rPr>
+          <w:t>https://github.com/nour-esmail/html-project-Repository</w:t>
+        </w:r>
+      </w:hyperlink>
+    </w:p>
+    <w:p>
+      <w:pPr>
+        <w:spacing w:line="360" w:lineRule="auto"/>
+        <w:rPr>
+          <w:rFonts w:asciiTheme="majorBidi" w:hAnsiTheme="majorBidi" w:cstheme="majorBidi"/>
+          <w:b/>
+          <w:bCs/>
+          <w:color w:val="4472C4" w:themeColor="accent1"/>
+          <w:sz w:val="32"/>
+          <w:szCs w:val="32"/>
+        </w:rPr>
+      </w:pPr>
+    </w:p>
+    <w:p>
+      <w:pPr>
+        <w:spacing w:line="360" w:lineRule="auto"/>
+        <w:jc w:val="center"/>
+        <w:rPr>
+          <w:rFonts w:asciiTheme="majorBidi" w:hAnsiTheme="majorBidi" w:cstheme="majorBidi"/>
+          <w:b/>
+          <w:bCs/>
+          <w:color w:val="4472C4" w:themeColor="accent1"/>
+          <w:sz w:val="32"/>
+          <w:szCs w:val="32"/>
+        </w:rPr>
+      </w:pPr>
+      <w:r>
+        <w:rPr>
+          <w:rFonts w:asciiTheme="majorBidi" w:hAnsiTheme="majorBidi" w:cstheme="majorBidi"/>
+          <w:b/>
+          <w:bCs/>
+          <w:color w:val="4472C4" w:themeColor="accent1"/>
+          <w:sz w:val="32"/>
+          <w:szCs w:val="32"/>
+        </w:rPr>
         <w:t>Application brief</w:t>
       </w:r>
     </w:p>
@@ -1450,7 +1516,7 @@
         </w:rPr>
         <w:t>A database is an organized collection of </w:t>
       </w:r>
-      <w:hyperlink r:id="rId8" w:tooltip="Data (computing)" w:history="1">
+      <w:hyperlink r:id="rId9" w:tooltip="Data (computing)" w:history="1">
         <w:r>
           <w:rPr>
             <w:rStyle w:val="Hyperlink"/>
@@ -1471,7 +1537,7 @@
         </w:rPr>
         <w:t>, generally stored and accessed electronically from a computer system. Where databases are more complex they are often developed using formal </w:t>
       </w:r>
-      <w:hyperlink r:id="rId9" w:anchor="Design_and_modeling" w:history="1">
+      <w:hyperlink r:id="rId10" w:anchor="Design_and_modeling" w:history="1">
         <w:r>
           <w:rPr>
             <w:rStyle w:val="Hyperlink"/>
@@ -1512,7 +1578,7 @@
         </w:rPr>
         <w:t>The </w:t>
       </w:r>
-      <w:hyperlink r:id="rId10" w:anchor="Database_management_system" w:history="1">
+      <w:hyperlink r:id="rId11" w:anchor="Database_management_system" w:history="1">
         <w:r>
           <w:rPr>
             <w:rStyle w:val="Hyperlink"/>
@@ -1533,7 +1599,7 @@
         </w:rPr>
         <w:t> (DBMS) is the </w:t>
       </w:r>
-      <w:hyperlink r:id="rId11" w:tooltip="Software" w:history="1">
+      <w:hyperlink r:id="rId12" w:tooltip="Software" w:history="1">
         <w:r>
           <w:rPr>
             <w:rStyle w:val="Hyperlink"/>
@@ -1554,7 +1620,7 @@
         </w:rPr>
         <w:t> that interacts with </w:t>
       </w:r>
-      <w:hyperlink r:id="rId12" w:tooltip="End user" w:history="1">
+      <w:hyperlink r:id="rId13" w:tooltip="End user" w:history="1">
         <w:r>
           <w:rPr>
             <w:rStyle w:val="Hyperlink"/>
@@ -1613,7 +1679,7 @@
         </w:rPr>
         <w:t>Computer scientists may classify database-management systems according to the </w:t>
       </w:r>
-      <w:hyperlink r:id="rId13" w:tooltip="Database model" w:history="1">
+      <w:hyperlink r:id="rId14" w:tooltip="Database model" w:history="1">
         <w:r>
           <w:rPr>
             <w:rStyle w:val="Hyperlink"/>
@@ -1634,7 +1700,7 @@
         </w:rPr>
         <w:t> that they support. </w:t>
       </w:r>
-      <w:hyperlink r:id="rId14" w:tooltip="Relational database" w:history="1">
+      <w:hyperlink r:id="rId15" w:tooltip="Relational database" w:history="1">
         <w:r>
           <w:rPr>
             <w:rStyle w:val="Hyperlink"/>
@@ -1655,7 +1721,7 @@
         </w:rPr>
         <w:t> became dominant in the 1980s. These model data as </w:t>
       </w:r>
-      <w:hyperlink r:id="rId15" w:tooltip="Row (database)" w:history="1">
+      <w:hyperlink r:id="rId16" w:tooltip="Row (database)" w:history="1">
         <w:r>
           <w:rPr>
             <w:rStyle w:val="Hyperlink"/>
@@ -1676,7 +1742,7 @@
         </w:rPr>
         <w:t> and </w:t>
       </w:r>
-      <w:hyperlink r:id="rId16" w:tooltip="Column (database)" w:history="1">
+      <w:hyperlink r:id="rId17" w:tooltip="Column (database)" w:history="1">
         <w:r>
           <w:rPr>
             <w:rStyle w:val="Hyperlink"/>
@@ -1697,7 +1763,7 @@
         </w:rPr>
         <w:t> in a series of </w:t>
       </w:r>
-      <w:hyperlink r:id="rId17" w:tooltip="Table (database)" w:history="1">
+      <w:hyperlink r:id="rId18" w:tooltip="Table (database)" w:history="1">
         <w:r>
           <w:rPr>
             <w:rStyle w:val="Hyperlink"/>
@@ -1718,7 +1784,7 @@
         </w:rPr>
         <w:t>, and the vast majority use </w:t>
       </w:r>
-      <w:hyperlink r:id="rId18" w:tooltip="SQL" w:history="1">
+      <w:hyperlink r:id="rId19" w:tooltip="SQL" w:history="1">
         <w:r>
           <w:rPr>
             <w:rStyle w:val="Hyperlink"/>
@@ -1739,7 +1805,7 @@
         </w:rPr>
         <w:t> for writing and querying data. In the 2000s, non-relational databases became popular, referred to as </w:t>
       </w:r>
-      <w:hyperlink r:id="rId19" w:tooltip="NoSQL" w:history="1">
+      <w:hyperlink r:id="rId20" w:tooltip="NoSQL" w:history="1">
         <w:r>
           <w:rPr>
             <w:rStyle w:val="Hyperlink"/>
@@ -1760,7 +1826,7 @@
         </w:rPr>
         <w:t> because they use different </w:t>
       </w:r>
-      <w:hyperlink r:id="rId20" w:tooltip="Query language" w:history="1">
+      <w:hyperlink r:id="rId21" w:tooltip="Query language" w:history="1">
         <w:r>
           <w:rPr>
             <w:rStyle w:val="Hyperlink"/>
@@ -1784,49 +1850,11 @@
     </w:p>
     <w:p>
       <w:pPr>
-        <w:spacing w:line="360" w:lineRule="auto"/>
-        <w:rPr>
-          <w:rFonts w:asciiTheme="majorBidi" w:hAnsiTheme="majorBidi" w:cstheme="majorBidi"/>
-          <w:b/>
-          <w:bCs/>
-          <w:color w:val="4472C4" w:themeColor="accent1"/>
-          <w:sz w:val="28"/>
-          <w:szCs w:val="28"/>
-        </w:rPr>
-      </w:pPr>
-    </w:p>
-    <w:p>
-      <w:pPr>
-        <w:spacing w:line="360" w:lineRule="auto"/>
-        <w:jc w:val="center"/>
-        <w:rPr>
-          <w:rFonts w:asciiTheme="majorBidi" w:hAnsiTheme="majorBidi" w:cstheme="majorBidi"/>
-          <w:b/>
-          <w:bCs/>
-          <w:sz w:val="40"/>
-          <w:szCs w:val="40"/>
-        </w:rPr>
-      </w:pPr>
-    </w:p>
-    <w:p>
-      <w:pPr>
-        <w:spacing w:line="360" w:lineRule="auto"/>
-      </w:pPr>
-    </w:p>
-    <w:p>
-      <w:pPr>
-        <w:spacing w:line="360" w:lineRule="auto"/>
-      </w:pPr>
-    </w:p>
-    <w:p>
-      <w:pPr>
         <w:tabs>
           <w:tab w:val="left" w:pos="2988"/>
         </w:tabs>
         <w:spacing w:line="360" w:lineRule="auto"/>
       </w:pPr>
-      <w:bookmarkStart w:id="0" w:name="_GoBack"/>
-      <w:bookmarkEnd w:id="0"/>
     </w:p>
     <w:p>
       <w:pPr>
@@ -1834,26 +1862,58 @@
           <w:tab w:val="left" w:pos="2988"/>
         </w:tabs>
         <w:spacing w:line="360" w:lineRule="auto"/>
+        <w:jc w:val="center"/>
         <w:rPr>
           <w:rFonts w:asciiTheme="majorBidi" w:hAnsiTheme="majorBidi" w:cstheme="majorBidi"/>
           <w:b/>
           <w:bCs/>
           <w:color w:val="4472C4" w:themeColor="accent1"/>
-          <w:sz w:val="40"/>
-          <w:szCs w:val="40"/>
-        </w:rPr>
-      </w:pPr>
-      <w:r>
-        <w:t xml:space="preserve">                                                               </w:t>
-      </w:r>
-      <w:r>
+          <w:sz w:val="32"/>
+          <w:szCs w:val="32"/>
+        </w:rPr>
+      </w:pPr>
+    </w:p>
+    <w:p>
+      <w:pPr>
+        <w:tabs>
+          <w:tab w:val="left" w:pos="2988"/>
+        </w:tabs>
+        <w:spacing w:line="360" w:lineRule="auto"/>
+        <w:jc w:val="center"/>
         <w:rPr>
           <w:rFonts w:asciiTheme="majorBidi" w:hAnsiTheme="majorBidi" w:cstheme="majorBidi"/>
           <w:b/>
           <w:bCs/>
           <w:color w:val="4472C4" w:themeColor="accent1"/>
-          <w:sz w:val="40"/>
-          <w:szCs w:val="40"/>
+          <w:sz w:val="32"/>
+          <w:szCs w:val="32"/>
+        </w:rPr>
+      </w:pPr>
+    </w:p>
+    <w:p>
+      <w:pPr>
+        <w:tabs>
+          <w:tab w:val="left" w:pos="2988"/>
+        </w:tabs>
+        <w:spacing w:line="360" w:lineRule="auto"/>
+        <w:jc w:val="center"/>
+        <w:rPr>
+          <w:rFonts w:asciiTheme="majorBidi" w:hAnsiTheme="majorBidi" w:cstheme="majorBidi"/>
+          <w:b/>
+          <w:bCs/>
+          <w:color w:val="4472C4" w:themeColor="accent1"/>
+          <w:sz w:val="32"/>
+          <w:szCs w:val="32"/>
+        </w:rPr>
+      </w:pPr>
+      <w:r>
+        <w:rPr>
+          <w:rFonts w:asciiTheme="majorBidi" w:hAnsiTheme="majorBidi" w:cstheme="majorBidi"/>
+          <w:b/>
+          <w:bCs/>
+          <w:color w:val="4472C4" w:themeColor="accent1"/>
+          <w:sz w:val="32"/>
+          <w:szCs w:val="32"/>
         </w:rPr>
         <w:t>screenshots</w:t>
       </w:r>
@@ -1893,7 +1953,7 @@
                     </pic:cNvPicPr>
                   </pic:nvPicPr>
                   <pic:blipFill>
-                    <a:blip r:embed="rId21">
+                    <a:blip r:embed="rId22">
                       <a:extLst>
                         <a:ext uri="{28A0092B-C50C-407E-A947-70E740481C1C}">
                           <a14:useLocalDpi xmlns:a14="http://schemas.microsoft.com/office/drawing/2010/main" val="0"/>
@@ -1960,7 +2020,7 @@
                     </pic:cNvPicPr>
                   </pic:nvPicPr>
                   <pic:blipFill>
-                    <a:blip r:embed="rId22">
+                    <a:blip r:embed="rId23">
                       <a:extLst>
                         <a:ext uri="{28A0092B-C50C-407E-A947-70E740481C1C}">
                           <a14:useLocalDpi xmlns:a14="http://schemas.microsoft.com/office/drawing/2010/main" val="0"/>
@@ -2041,7 +2101,7 @@
                     </pic:cNvPicPr>
                   </pic:nvPicPr>
                   <pic:blipFill>
-                    <a:blip r:embed="rId23">
+                    <a:blip r:embed="rId24">
                       <a:extLst>
                         <a:ext uri="{28A0092B-C50C-407E-A947-70E740481C1C}">
                           <a14:useLocalDpi xmlns:a14="http://schemas.microsoft.com/office/drawing/2010/main" val="0"/>
@@ -2134,7 +2194,7 @@
                     </pic:cNvPicPr>
                   </pic:nvPicPr>
                   <pic:blipFill>
-                    <a:blip r:embed="rId24">
+                    <a:blip r:embed="rId25">
                       <a:extLst>
                         <a:ext uri="{28A0092B-C50C-407E-A947-70E740481C1C}">
                           <a14:useLocalDpi xmlns:a14="http://schemas.microsoft.com/office/drawing/2010/main" val="0"/>
@@ -2214,7 +2274,7 @@
                     </pic:cNvPicPr>
                   </pic:nvPicPr>
                   <pic:blipFill>
-                    <a:blip r:embed="rId25">
+                    <a:blip r:embed="rId26">
                       <a:extLst>
                         <a:ext uri="{28A0092B-C50C-407E-A947-70E740481C1C}">
                           <a14:useLocalDpi xmlns:a14="http://schemas.microsoft.com/office/drawing/2010/main" val="0"/>
@@ -2282,7 +2342,7 @@
                     </pic:cNvPicPr>
                   </pic:nvPicPr>
                   <pic:blipFill>
-                    <a:blip r:embed="rId26">
+                    <a:blip r:embed="rId27">
                       <a:extLst>
                         <a:ext uri="{28A0092B-C50C-407E-A947-70E740481C1C}">
                           <a14:useLocalDpi xmlns:a14="http://schemas.microsoft.com/office/drawing/2010/main" val="0"/>
@@ -2377,7 +2437,7 @@
                     </pic:cNvPicPr>
                   </pic:nvPicPr>
                   <pic:blipFill>
-                    <a:blip r:embed="rId27">
+                    <a:blip r:embed="rId28">
                       <a:extLst>
                         <a:ext uri="{28A0092B-C50C-407E-A947-70E740481C1C}">
                           <a14:useLocalDpi xmlns:a14="http://schemas.microsoft.com/office/drawing/2010/main" val="0"/>
@@ -2459,7 +2519,7 @@
                     </pic:cNvPicPr>
                   </pic:nvPicPr>
                   <pic:blipFill>
-                    <a:blip r:embed="rId28">
+                    <a:blip r:embed="rId29">
                       <a:extLst>
                         <a:ext uri="{28A0092B-C50C-407E-A947-70E740481C1C}">
                           <a14:useLocalDpi xmlns:a14="http://schemas.microsoft.com/office/drawing/2010/main" val="0"/>
@@ -2550,7 +2610,7 @@
                     </pic:cNvPicPr>
                   </pic:nvPicPr>
                   <pic:blipFill>
-                    <a:blip r:embed="rId29">
+                    <a:blip r:embed="rId30">
                       <a:extLst>
                         <a:ext uri="{28A0092B-C50C-407E-A947-70E740481C1C}">
                           <a14:useLocalDpi xmlns:a14="http://schemas.microsoft.com/office/drawing/2010/main" val="0"/>
@@ -2618,7 +2678,7 @@
                     </pic:cNvPicPr>
                   </pic:nvPicPr>
                   <pic:blipFill>
-                    <a:blip r:embed="rId30">
+                    <a:blip r:embed="rId31">
                       <a:extLst>
                         <a:ext uri="{28A0092B-C50C-407E-A947-70E740481C1C}">
                           <a14:useLocalDpi xmlns:a14="http://schemas.microsoft.com/office/drawing/2010/main" val="0"/>
@@ -2698,7 +2758,7 @@
                     </pic:cNvPicPr>
                   </pic:nvPicPr>
                   <pic:blipFill>
-                    <a:blip r:embed="rId31">
+                    <a:blip r:embed="rId32">
                       <a:extLst>
                         <a:ext uri="{28A0092B-C50C-407E-A947-70E740481C1C}">
                           <a14:useLocalDpi xmlns:a14="http://schemas.microsoft.com/office/drawing/2010/main" val="0"/>
@@ -2766,7 +2826,7 @@
                     </pic:cNvPicPr>
                   </pic:nvPicPr>
                   <pic:blipFill>
-                    <a:blip r:embed="rId32">
+                    <a:blip r:embed="rId33">
                       <a:extLst>
                         <a:ext uri="{28A0092B-C50C-407E-A947-70E740481C1C}">
                           <a14:useLocalDpi xmlns:a14="http://schemas.microsoft.com/office/drawing/2010/main" val="0"/>
@@ -2799,8 +2859,8 @@
       </w:r>
     </w:p>
     <w:sectPr>
-      <w:headerReference w:type="default" r:id="rId33"/>
-      <w:footerReference w:type="default" r:id="rId34"/>
+      <w:headerReference w:type="default" r:id="rId34"/>
+      <w:footerReference w:type="default" r:id="rId35"/>
       <w:pgSz w:w="11906" w:h="16838" w:code="9"/>
       <w:pgMar w:top="1418" w:right="1077" w:bottom="1418" w:left="1077" w:header="720" w:footer="720" w:gutter="0"/>
       <w:pgNumType w:start="0"/>

</xml_diff>